<commit_message>
modifiche srs e ElencoSegreteria
</commit_message>
<xml_diff>
--- a/srs 24.01.2024.docx
+++ b/srs 24.01.2024.docx
@@ -1,6 +1,6 @@
 
 <file path=word/document.xml><?xml version="1.0" encoding="utf-8"?>
-<w:document xmlns:wpc="http://schemas.microsoft.com/office/word/2010/wordprocessingCanvas" xmlns:mc="http://schemas.openxmlformats.org/markup-compatibility/2006" xmlns:o="urn:schemas-microsoft-com:office:office" xmlns:r="http://schemas.openxmlformats.org/officeDocument/2006/relationships" xmlns:m="http://schemas.openxmlformats.org/officeDocument/2006/math" xmlns:v="urn:schemas-microsoft-com:vml" xmlns:wp14="http://schemas.microsoft.com/office/word/2010/wordprocessingDrawing" xmlns:wp="http://schemas.openxmlformats.org/drawingml/2006/wordprocessingDrawing" xmlns:w10="urn:schemas-microsoft-com:office:word" xmlns:w="http://schemas.openxmlformats.org/wordprocessingml/2006/main" xmlns:w14="http://schemas.microsoft.com/office/word/2010/wordml" xmlns:wpg="http://schemas.microsoft.com/office/word/2010/wordprocessingGroup" xmlns:wpi="http://schemas.microsoft.com/office/word/2010/wordprocessingInk" xmlns:wne="http://schemas.microsoft.com/office/word/2006/wordml" xmlns:wps="http://schemas.microsoft.com/office/word/2010/wordprocessingShape" mc:Ignorable="w14 wp14">
+<w:document xmlns:ve="http://schemas.openxmlformats.org/markup-compatibility/2006" xmlns:o="urn:schemas-microsoft-com:office:office" xmlns:r="http://schemas.openxmlformats.org/officeDocument/2006/relationships" xmlns:m="http://schemas.openxmlformats.org/officeDocument/2006/math" xmlns:v="urn:schemas-microsoft-com:vml" xmlns:wp="http://schemas.openxmlformats.org/drawingml/2006/wordprocessingDrawing" xmlns:w10="urn:schemas-microsoft-com:office:word" xmlns:w="http://schemas.openxmlformats.org/wordprocessingml/2006/main" xmlns:wne="http://schemas.microsoft.com/office/word/2006/wordml">
   <w:body>
     <w:p>
       <w:pPr>
@@ -138,7 +138,7 @@
           <w:insideV w:val="single" w:sz="8" w:space="0" w:color="000000"/>
         </w:tblBorders>
         <w:tblLayout w:type="fixed"/>
-        <w:tblLook w:val="0600" w:firstRow="0" w:lastRow="0" w:firstColumn="0" w:lastColumn="0" w:noHBand="1" w:noVBand="1"/>
+        <w:tblLook w:val="0600"/>
       </w:tblPr>
       <w:tblGrid>
         <w:gridCol w:w="3212"/>
@@ -742,20 +742,20 @@
     </w:p>
     <w:sdt>
       <w:sdtPr>
+        <w:rPr>
+          <w:rFonts w:ascii="Calibri" w:eastAsia="Calibri" w:hAnsi="Calibri" w:cs="Calibri"/>
+          <w:b w:val="0"/>
+          <w:bCs w:val="0"/>
+          <w:color w:val="auto"/>
+          <w:sz w:val="22"/>
+          <w:szCs w:val="22"/>
+        </w:rPr>
         <w:id w:val="-1527243223"/>
         <w:docPartObj>
           <w:docPartGallery w:val="Table of Contents"/>
           <w:docPartUnique/>
         </w:docPartObj>
       </w:sdtPr>
-      <w:sdtEndPr>
-        <w:rPr>
-          <w:rFonts w:ascii="Calibri" w:eastAsia="Calibri" w:hAnsi="Calibri" w:cs="Calibri"/>
-          <w:color w:val="auto"/>
-          <w:sz w:val="22"/>
-          <w:szCs w:val="22"/>
-        </w:rPr>
-      </w:sdtEndPr>
       <w:sdtContent>
         <w:p>
           <w:pPr>
@@ -2161,10 +2161,7 @@
         </w:numPr>
       </w:pPr>
       <w:r>
-        <w:t xml:space="preserve">Salvare caricare i dati degli studenti su file tra cui: nome, cognome data </w:t>
-      </w:r>
-      <w:r>
-        <w:t xml:space="preserve">di nascita, luogo di nascita, classe frequentata e se è ripetente. </w:t>
+        <w:t xml:space="preserve">Salvare caricare i dati degli studenti su file tra cui: nome, cognome data di nascita, luogo di nascita, classe frequentata e se è ripetente. </w:t>
       </w:r>
     </w:p>
     <w:p>
@@ -2176,10 +2173,7 @@
         </w:numPr>
       </w:pPr>
       <w:r>
-        <w:t>Modifica file con aggiunta</w:t>
-      </w:r>
-      <w:r>
-        <w:t>.</w:t>
+        <w:t>Modifica file con aggiunta.</w:t>
       </w:r>
     </w:p>
     <w:p>
@@ -2223,13 +2217,7 @@
         <w:pStyle w:val="LO-normal"/>
       </w:pPr>
       <w:r>
-        <w:t>Lo scopo del documento è quello di definire i requisiti e le specifiche dei test per</w:t>
-      </w:r>
-      <w:r>
-        <w:t xml:space="preserve"> il software</w:t>
-      </w:r>
-      <w:r>
-        <w:t>.</w:t>
+        <w:t>Lo scopo del documento è quello di definire i requisiti e le specifiche dei test per il software.</w:t>
       </w:r>
       <w:r>
         <w:br w:type="page"/>
@@ -2294,7 +2282,7 @@
                     <pic:cNvPicPr preferRelativeResize="0"/>
                   </pic:nvPicPr>
                   <pic:blipFill>
-                    <a:blip r:embed="rId10"/>
+                    <a:blip r:embed="rId9" cstate="print"/>
                     <a:srcRect/>
                     <a:stretch>
                       <a:fillRect/>
@@ -2342,7 +2330,27 @@
           <w:sz w:val="20"/>
           <w:szCs w:val="20"/>
         </w:rPr>
-        <w:t xml:space="preserve">Figura 1 use case </w:t>
+        <w:t xml:space="preserve">Figura 1 </w:t>
+      </w:r>
+      <w:proofErr w:type="spellStart"/>
+      <w:r>
+        <w:rPr>
+          <w:b/>
+          <w:color w:val="4F81BD"/>
+          <w:sz w:val="20"/>
+          <w:szCs w:val="20"/>
+        </w:rPr>
+        <w:t>use</w:t>
+      </w:r>
+      <w:proofErr w:type="spellEnd"/>
+      <w:r>
+        <w:rPr>
+          <w:b/>
+          <w:color w:val="4F81BD"/>
+          <w:sz w:val="20"/>
+          <w:szCs w:val="20"/>
+        </w:rPr>
+        <w:t xml:space="preserve"> case </w:t>
       </w:r>
       <w:proofErr w:type="spellStart"/>
       <w:r>
@@ -2445,13 +2453,7 @@
         </w:numPr>
       </w:pPr>
       <w:r>
-        <w:t>L</w:t>
-      </w:r>
-      <w:r>
-        <w:t xml:space="preserve">a </w:t>
-      </w:r>
-      <w:r>
-        <w:t>segreteria avvia il software</w:t>
+        <w:t>La segreteria avvia il software</w:t>
       </w:r>
     </w:p>
     <w:p>
@@ -2523,10 +2525,7 @@
       </w:r>
       <w:proofErr w:type="spellEnd"/>
       <w:r>
-        <w:t xml:space="preserve"> flow al passo 2 segnale l’er</w:t>
-      </w:r>
-      <w:r>
-        <w:t>rore e chiede di riprovare</w:t>
+        <w:t xml:space="preserve"> flow al passo 2 segnale l’errore e chiede di riprovare</w:t>
       </w:r>
     </w:p>
     <w:p>
@@ -2611,22 +2610,7 @@
         </w:numPr>
       </w:pPr>
       <w:r>
-        <w:t>L</w:t>
-      </w:r>
-      <w:r>
-        <w:t>a</w:t>
-      </w:r>
-      <w:r>
-        <w:t xml:space="preserve"> segreteria conferma di </w:t>
-      </w:r>
-      <w:r>
-        <w:t>voler</w:t>
-      </w:r>
-      <w:r>
-        <w:t xml:space="preserve"> salvare i dati</w:t>
-      </w:r>
-      <w:r>
-        <w:t>;</w:t>
+        <w:t>La segreteria conferma di voler salvare i dati;</w:t>
       </w:r>
     </w:p>
     <w:p>
@@ -2638,10 +2622,7 @@
         </w:numPr>
       </w:pPr>
       <w:r>
-        <w:t xml:space="preserve">Il SW salva i dati caricandoli nel </w:t>
-      </w:r>
-      <w:r>
-        <w:t>file.</w:t>
+        <w:t>Il SW salva i dati caricandoli nel file.</w:t>
       </w:r>
     </w:p>
     <w:p>
@@ -2669,10 +2650,7 @@
       </w:r>
       <w:proofErr w:type="spellEnd"/>
       <w:r>
-        <w:t xml:space="preserve"> flow al passo 2 segnala l’errore e chiede di controllare la connessione</w:t>
-      </w:r>
-      <w:r>
-        <w:t>;</w:t>
+        <w:t xml:space="preserve"> flow al passo 2 segnala l’errore e chiede di controllare la connessione;</w:t>
       </w:r>
     </w:p>
     <w:p>
@@ -2729,33 +2707,15 @@
         <w:pStyle w:val="LO-normal"/>
       </w:pPr>
       <w:r>
-        <w:t xml:space="preserve">Nome caso: </w:t>
+        <w:t>Nome caso: aggiungi studente</w:t>
       </w:r>
+    </w:p>
+    <w:p>
+      <w:pPr>
+        <w:pStyle w:val="LO-normal"/>
+      </w:pPr>
       <w:r>
-        <w:t>a</w:t>
-      </w:r>
-      <w:r>
-        <w:t xml:space="preserve">ggiungi </w:t>
-      </w:r>
-      <w:r>
-        <w:t>s</w:t>
-      </w:r>
-      <w:r>
-        <w:t>tudente</w:t>
-      </w:r>
-    </w:p>
-    <w:p>
-      <w:pPr>
-        <w:pStyle w:val="LO-normal"/>
-      </w:pPr>
-      <w:r>
-        <w:t xml:space="preserve">Scenario </w:t>
-      </w:r>
-      <w:r>
-        <w:t>p</w:t>
-      </w:r>
-      <w:r>
-        <w:t>rincipale:</w:t>
+        <w:t>Scenario principale:</w:t>
       </w:r>
     </w:p>
     <w:p>
@@ -2767,10 +2727,7 @@
         </w:numPr>
       </w:pPr>
       <w:r>
-        <w:t>Il segretario entra nel software e accede al menù</w:t>
-      </w:r>
-      <w:r>
-        <w:t>;</w:t>
+        <w:t>Il segretario entra nel software e accede al menù;</w:t>
       </w:r>
     </w:p>
     <w:p>
@@ -2782,10 +2739,7 @@
         </w:numPr>
       </w:pPr>
       <w:r>
-        <w:t>Una volta al menù, il segretario clicca sul tasto aggiungi per aggiungere uno studente</w:t>
-      </w:r>
-      <w:r>
-        <w:t>;</w:t>
+        <w:t>Una volta al menù, il segretario clicca sul tasto aggiungi per aggiungere uno studente;</w:t>
       </w:r>
     </w:p>
     <w:p>
@@ -2797,10 +2751,7 @@
         </w:numPr>
       </w:pPr>
       <w:r>
-        <w:t>Dopo aver cliccato su aggiungi apparirà una schermata dove compilare le informazioni sullo studente</w:t>
-      </w:r>
-      <w:r>
-        <w:t>;</w:t>
+        <w:t>Dopo aver cliccato su aggiungi apparirà una schermata dove compilare le informazioni sullo studente;</w:t>
       </w:r>
     </w:p>
     <w:p>
@@ -2812,10 +2763,7 @@
         </w:numPr>
       </w:pPr>
       <w:r>
-        <w:t>Una volta compilate le informazioni principali, conferma e aggiunge al file lo studente</w:t>
-      </w:r>
-      <w:r>
-        <w:t>;</w:t>
+        <w:t>Una volta compilate le informazioni principali, conferma e aggiunge al file lo studente;</w:t>
       </w:r>
     </w:p>
     <w:p>
@@ -2827,10 +2775,7 @@
         </w:numPr>
       </w:pPr>
       <w:r>
-        <w:t>Finita la procedura, il segretario può tornare al menù o aggiunger</w:t>
-      </w:r>
-      <w:r>
-        <w:t>e un altro studente.</w:t>
+        <w:t>Finita la procedura, il segretario può tornare al menù o aggiungere un altro studente.</w:t>
       </w:r>
     </w:p>
     <w:p>
@@ -2844,13 +2789,7 @@
         <w:pStyle w:val="LO-normal"/>
       </w:pPr>
       <w:r>
-        <w:t xml:space="preserve">Scenario </w:t>
-      </w:r>
-      <w:r>
-        <w:t>a</w:t>
-      </w:r>
-      <w:r>
-        <w:t>lternativo:</w:t>
+        <w:t>Scenario alternativo:</w:t>
       </w:r>
     </w:p>
     <w:p>
@@ -2870,10 +2809,7 @@
         </w:numPr>
       </w:pPr>
       <w:r>
-        <w:t>Il segretario, una volta compilate le informazioni principali, decide di compilare i campi opzionali, aggiungendo altre informazioni riguardo lo studente</w:t>
-      </w:r>
-      <w:r>
-        <w:t>;</w:t>
+        <w:t>Il segretario, una volta compilate le informazioni principali, decide di compilare i campi opzionali, aggiungendo altre informazioni riguardo lo studente;</w:t>
       </w:r>
     </w:p>
     <w:p>
@@ -2885,10 +2821,7 @@
         </w:numPr>
       </w:pPr>
       <w:r>
-        <w:t>Dopo aver</w:t>
-      </w:r>
-      <w:r>
-        <w:t xml:space="preserve"> aggiunto le informazioni opzionali, può tornare al menù o aggiungere un altro studente.</w:t>
+        <w:t>Dopo aver aggiunto le informazioni opzionali, può tornare al menù o aggiungere un altro studente.</w:t>
       </w:r>
     </w:p>
     <w:p>
@@ -2910,10 +2843,7 @@
       <w:bookmarkStart w:id="7" w:name="_GoBack"/>
       <w:bookmarkEnd w:id="7"/>
       <w:r>
-        <w:t>Il segretario dimentica un’informazione principale e lascia il campo vuoto</w:t>
-      </w:r>
-      <w:r>
-        <w:t>;</w:t>
+        <w:t>Il segretario dimentica un’informazione principale e lascia il campo vuoto;</w:t>
       </w:r>
     </w:p>
     <w:p>
@@ -2925,16 +2855,7 @@
         </w:numPr>
       </w:pPr>
       <w:r>
-        <w:t>Conferma l’aggiun</w:t>
-      </w:r>
-      <w:r>
-        <w:t>ta</w:t>
-      </w:r>
-      <w:r>
-        <w:t xml:space="preserve"> ma appare un messaggio di errore sulla finestr</w:t>
-      </w:r>
-      <w:r>
-        <w:t xml:space="preserve">a; </w:t>
+        <w:t xml:space="preserve">Conferma l’aggiunta ma appare un messaggio di errore sulla finestra; </w:t>
       </w:r>
     </w:p>
     <w:p>
@@ -2946,10 +2867,7 @@
         </w:numPr>
       </w:pPr>
       <w:r>
-        <w:t xml:space="preserve">Preme per </w:t>
-      </w:r>
-      <w:r>
-        <w:t>tornare indietro e compila il campo mancante.</w:t>
+        <w:t>Preme per tornare indietro e compila il campo mancante.</w:t>
       </w:r>
     </w:p>
     <w:p>
@@ -3007,7 +2925,7 @@
         <w:tblW w:w="9778" w:type="dxa"/>
         <w:tblInd w:w="-108" w:type="dxa"/>
         <w:tblLayout w:type="fixed"/>
-        <w:tblLook w:val="0400" w:firstRow="0" w:lastRow="0" w:firstColumn="0" w:lastColumn="0" w:noHBand="0" w:noVBand="1"/>
+        <w:tblLook w:val="0400"/>
       </w:tblPr>
       <w:tblGrid>
         <w:gridCol w:w="3259"/>
@@ -3342,10 +3260,13 @@
               <w:jc w:val="center"/>
             </w:pPr>
             <w:r>
-              <w:t>I</w:t>
-            </w:r>
-            <w:r>
-              <w:t>l programma deve salvare le modifiche fatte dalla segreteria dopo una conferma di quest’ultima.</w:t>
+              <w:t xml:space="preserve">Il programma deve salvare le modifiche fatte dalla </w:t>
+            </w:r>
+            <w:r>
+              <w:t>segreteria dopo ogni operazione</w:t>
+            </w:r>
+            <w:r>
+              <w:t>.</w:t>
             </w:r>
           </w:p>
         </w:tc>
@@ -3517,10 +3438,7 @@
               <w:jc w:val="center"/>
             </w:pPr>
             <w:r>
-              <w:t>Il File del SW  deve essere caricato all’</w:t>
-            </w:r>
-            <w:r>
-              <w:t xml:space="preserve">avvio del programma </w:t>
+              <w:t xml:space="preserve">Il File del SW  deve essere caricato all’avvio del programma </w:t>
             </w:r>
           </w:p>
         </w:tc>
@@ -3607,22 +3525,7 @@
         <w:pStyle w:val="LO-normal"/>
       </w:pPr>
       <w:r>
-        <w:t>I</w:t>
-      </w:r>
-      <w:r>
-        <w:t xml:space="preserve">l test dovrà essere eseguito su HW della scuola provando le varie versioni di </w:t>
-      </w:r>
-      <w:r>
-        <w:t>W</w:t>
-      </w:r>
-      <w:r>
-        <w:t xml:space="preserve">indows antecedenti a </w:t>
-      </w:r>
-      <w:r>
-        <w:t>W</w:t>
-      </w:r>
-      <w:r>
-        <w:t>indows 10 compreso.</w:t>
+        <w:t>Il test dovrà essere eseguito su HW della scuola provando le varie versioni di Windows antecedenti a Windows 10 compreso.</w:t>
       </w:r>
     </w:p>
     <w:p>
@@ -3832,21 +3735,7 @@
           <w:sz w:val="26"/>
           <w:szCs w:val="26"/>
         </w:rPr>
-        <w:t xml:space="preserve">Procedura 1 per il requisito con </w:t>
-      </w:r>
-      <w:r>
-        <w:rPr>
-          <w:sz w:val="26"/>
-          <w:szCs w:val="26"/>
-        </w:rPr>
-        <w:t>ID</w:t>
-      </w:r>
-      <w:r>
-        <w:rPr>
-          <w:sz w:val="26"/>
-          <w:szCs w:val="26"/>
-        </w:rPr>
-        <w:t xml:space="preserve"> 3</w:t>
+        <w:t>Procedura 1 per il requisito con ID 3</w:t>
       </w:r>
       <w:bookmarkEnd w:id="25"/>
     </w:p>
@@ -3856,7 +3745,7 @@
         <w:tblW w:w="9778" w:type="dxa"/>
         <w:tblInd w:w="-108" w:type="dxa"/>
         <w:tblLayout w:type="fixed"/>
-        <w:tblLook w:val="0400" w:firstRow="0" w:lastRow="0" w:firstColumn="0" w:lastColumn="0" w:noHBand="0" w:noVBand="1"/>
+        <w:tblLook w:val="0400"/>
       </w:tblPr>
       <w:tblGrid>
         <w:gridCol w:w="3259"/>
@@ -3921,14 +3810,7 @@
                 <w:rFonts w:ascii="Cambria" w:eastAsia="Cambria" w:hAnsi="Cambria" w:cs="Cambria"/>
                 <w:b/>
               </w:rPr>
-              <w:t>D</w:t>
-            </w:r>
-            <w:r>
-              <w:rPr>
-                <w:rFonts w:ascii="Cambria" w:eastAsia="Cambria" w:hAnsi="Cambria" w:cs="Cambria"/>
-                <w:b/>
-              </w:rPr>
-              <w:t>escrizione</w:t>
+              <w:t>Descrizione</w:t>
             </w:r>
           </w:p>
         </w:tc>
@@ -4001,10 +3883,7 @@
               <w:jc w:val="center"/>
             </w:pPr>
             <w:r>
-              <w:t>Avviare il SW e caricare i da</w:t>
-            </w:r>
-            <w:r>
-              <w:t>ti dal file.</w:t>
+              <w:t>Avviare il SW e caricare i dati dal file.</w:t>
             </w:r>
           </w:p>
         </w:tc>
@@ -4025,15 +3904,7 @@
               <w:jc w:val="center"/>
             </w:pPr>
             <w:r>
-              <w:t xml:space="preserve">I dati verranno caricati dal  </w:t>
-            </w:r>
-            <w:proofErr w:type="spellStart"/>
-            <w:r>
-              <w:t>SW,mostrati</w:t>
-            </w:r>
-            <w:proofErr w:type="spellEnd"/>
-            <w:r>
-              <w:t xml:space="preserve"> tramite menù.</w:t>
+              <w:t>I dati verranno caricati dal  SW,mostrati tramite menù.</w:t>
             </w:r>
           </w:p>
         </w:tc>
@@ -4077,7 +3948,10 @@
               <w:jc w:val="center"/>
             </w:pPr>
             <w:r>
-              <w:t>Modificare i dati del file.</w:t>
+              <w:t>Aggiungere una student</w:t>
+            </w:r>
+            <w:r>
+              <w:t>i dati del file.</w:t>
             </w:r>
           </w:p>
         </w:tc>
@@ -4098,95 +3972,21 @@
               <w:jc w:val="center"/>
             </w:pPr>
             <w:r>
-              <w:t xml:space="preserve">Il SW </w:t>
-            </w:r>
-            <w:r>
-              <w:t>richiede</w:t>
-            </w:r>
-            <w:r>
-              <w:t xml:space="preserve"> se si vogliono salvare le modifiche </w:t>
-            </w:r>
-            <w:r>
-              <w:t>fatte.</w:t>
-            </w:r>
-          </w:p>
-        </w:tc>
-      </w:tr>
-      <w:tr>
-        <w:tc>
-          <w:tcPr>
-            <w:tcW w:w="3259" w:type="dxa"/>
-            <w:tcBorders>
-              <w:top w:val="single" w:sz="4" w:space="0" w:color="000000"/>
-              <w:left w:val="single" w:sz="4" w:space="0" w:color="000000"/>
-              <w:bottom w:val="single" w:sz="4" w:space="0" w:color="000000"/>
-              <w:right w:val="single" w:sz="4" w:space="0" w:color="000000"/>
-            </w:tcBorders>
-          </w:tcPr>
-          <w:p>
-            <w:pPr>
-              <w:pStyle w:val="LO-normal"/>
-              <w:spacing w:after="0" w:line="240" w:lineRule="auto"/>
-              <w:jc w:val="center"/>
-            </w:pPr>
-            <w:r>
-              <w:t>3</w:t>
-            </w:r>
-          </w:p>
-        </w:tc>
-        <w:tc>
-          <w:tcPr>
-            <w:tcW w:w="3259" w:type="dxa"/>
-            <w:tcBorders>
-              <w:top w:val="single" w:sz="4" w:space="0" w:color="000000"/>
-              <w:left w:val="single" w:sz="4" w:space="0" w:color="000000"/>
-              <w:bottom w:val="single" w:sz="4" w:space="0" w:color="000000"/>
-              <w:right w:val="single" w:sz="4" w:space="0" w:color="000000"/>
-            </w:tcBorders>
-          </w:tcPr>
-          <w:p>
-            <w:pPr>
-              <w:pStyle w:val="LO-normal"/>
-              <w:spacing w:after="0" w:line="240" w:lineRule="auto"/>
-              <w:jc w:val="center"/>
-            </w:pPr>
-            <w:r>
-              <w:t>Confermare di voler salvare i dati.</w:t>
-            </w:r>
-          </w:p>
-        </w:tc>
-        <w:tc>
-          <w:tcPr>
-            <w:tcW w:w="3260" w:type="dxa"/>
-            <w:tcBorders>
-              <w:top w:val="single" w:sz="4" w:space="0" w:color="000000"/>
-              <w:left w:val="single" w:sz="4" w:space="0" w:color="000000"/>
-              <w:bottom w:val="single" w:sz="4" w:space="0" w:color="000000"/>
-              <w:right w:val="single" w:sz="4" w:space="0" w:color="000000"/>
-            </w:tcBorders>
-          </w:tcPr>
-          <w:p>
-            <w:pPr>
-              <w:pStyle w:val="LO-normal"/>
-              <w:spacing w:after="0" w:line="240" w:lineRule="auto"/>
-              <w:jc w:val="center"/>
-            </w:pPr>
-            <w:r>
-              <w:t>Il SW procederà a salvare i dati.</w:t>
+              <w:t>Il SW</w:t>
+            </w:r>
+            <w:r>
+              <w:t xml:space="preserve"> farà l’operazione richiesta</w:t>
+            </w:r>
+            <w:r>
+              <w:t xml:space="preserve"> e salverà i dati</w:t>
+            </w:r>
+            <w:r>
+              <w:t>.</w:t>
             </w:r>
           </w:p>
         </w:tc>
       </w:tr>
     </w:tbl>
-    <w:p>
-      <w:pPr>
-        <w:pStyle w:val="Titolo1"/>
-        <w:numPr>
-          <w:ilvl w:val="0"/>
-          <w:numId w:val="0"/>
-        </w:numPr>
-      </w:pPr>
-    </w:p>
     <w:p>
       <w:pPr>
         <w:pStyle w:val="Titolo3"/>
@@ -4211,7 +4011,7 @@
         <w:tblW w:w="9765" w:type="dxa"/>
         <w:tblInd w:w="-108" w:type="dxa"/>
         <w:tblLayout w:type="fixed"/>
-        <w:tblLook w:val="0400" w:firstRow="0" w:lastRow="0" w:firstColumn="0" w:lastColumn="0" w:noHBand="0" w:noVBand="1"/>
+        <w:tblLook w:val="0400"/>
       </w:tblPr>
       <w:tblGrid>
         <w:gridCol w:w="3150"/>
@@ -4417,7 +4217,10 @@
               <w:jc w:val="center"/>
             </w:pPr>
             <w:r>
-              <w:t xml:space="preserve">selezionare uno studente </w:t>
+              <w:t>selezionare un</w:t>
+            </w:r>
+            <w:r>
+              <w:t>a azione da fare</w:t>
             </w:r>
           </w:p>
         </w:tc>
@@ -4438,7 +4241,13 @@
               <w:jc w:val="center"/>
             </w:pPr>
             <w:r>
-              <w:t>Il menù del  SW mostra i dati dello studenti.</w:t>
+              <w:t>Il menù del  SW</w:t>
+            </w:r>
+            <w:r>
+              <w:t xml:space="preserve"> comincerà eseguire la funzione richiesta</w:t>
+            </w:r>
+            <w:r>
+              <w:t>.</w:t>
             </w:r>
           </w:p>
         </w:tc>
@@ -4480,7 +4289,7 @@
         <w:tblW w:w="9765" w:type="dxa"/>
         <w:tblInd w:w="-108" w:type="dxa"/>
         <w:tblLayout w:type="fixed"/>
-        <w:tblLook w:val="0400" w:firstRow="0" w:lastRow="0" w:firstColumn="0" w:lastColumn="0" w:noHBand="0" w:noVBand="1"/>
+        <w:tblLook w:val="0400"/>
       </w:tblPr>
       <w:tblGrid>
         <w:gridCol w:w="3150"/>
@@ -4689,7 +4498,10 @@
               <w:jc w:val="center"/>
             </w:pPr>
             <w:r>
-              <w:t>interagire con i dati di uno studente</w:t>
+              <w:t>Provare ad aggiungere dei</w:t>
+            </w:r>
+            <w:r>
+              <w:t xml:space="preserve"> dati di uno studente</w:t>
             </w:r>
           </w:p>
         </w:tc>
@@ -4718,7 +4530,7 @@
             </w:r>
             <w:proofErr w:type="spellEnd"/>
             <w:r>
-              <w:t xml:space="preserve"> riuscirà a fare le modifiche</w:t>
+              <w:t xml:space="preserve"> riuscirà ad aggiungere le modifiche</w:t>
             </w:r>
           </w:p>
         </w:tc>
@@ -4758,6 +4570,7 @@
       </w:pPr>
       <w:bookmarkStart w:id="28" w:name="_Toc157183395"/>
       <w:r>
+        <w:lastRenderedPageBreak/>
         <w:t>TRACCIABILITA’</w:t>
       </w:r>
       <w:bookmarkEnd w:id="28"/>
@@ -4768,7 +4581,7 @@
         <w:tblW w:w="9778" w:type="dxa"/>
         <w:tblInd w:w="-108" w:type="dxa"/>
         <w:tblLayout w:type="fixed"/>
-        <w:tblLook w:val="0400" w:firstRow="0" w:lastRow="0" w:firstColumn="0" w:lastColumn="0" w:noHBand="0" w:noVBand="1"/>
+        <w:tblLook w:val="0400"/>
       </w:tblPr>
       <w:tblGrid>
         <w:gridCol w:w="3259"/>
@@ -4796,12 +4609,21 @@
                 <w:b/>
               </w:rPr>
             </w:pPr>
+            <w:proofErr w:type="spellStart"/>
             <w:r>
               <w:rPr>
                 <w:rFonts w:ascii="Cambria" w:eastAsia="Cambria" w:hAnsi="Cambria" w:cs="Cambria"/>
                 <w:b/>
               </w:rPr>
-              <w:t xml:space="preserve">User </w:t>
+              <w:t>User</w:t>
+            </w:r>
+            <w:proofErr w:type="spellEnd"/>
+            <w:r>
+              <w:rPr>
+                <w:rFonts w:ascii="Cambria" w:eastAsia="Cambria" w:hAnsi="Cambria" w:cs="Cambria"/>
+                <w:b/>
+              </w:rPr>
+              <w:t xml:space="preserve"> </w:t>
             </w:r>
             <w:proofErr w:type="spellStart"/>
             <w:r>
@@ -4839,14 +4661,7 @@
                 <w:rFonts w:ascii="Cambria" w:eastAsia="Cambria" w:hAnsi="Cambria" w:cs="Cambria"/>
                 <w:b/>
               </w:rPr>
-              <w:t>ID</w:t>
-            </w:r>
-            <w:r>
-              <w:rPr>
-                <w:rFonts w:ascii="Cambria" w:eastAsia="Cambria" w:hAnsi="Cambria" w:cs="Cambria"/>
-                <w:b/>
-              </w:rPr>
-              <w:t xml:space="preserve"> del requisiti</w:t>
+              <w:t>ID del requisiti</w:t>
             </w:r>
           </w:p>
         </w:tc>
@@ -5050,8 +4865,8 @@
       </w:pPr>
     </w:p>
     <w:sectPr>
-      <w:headerReference w:type="default" r:id="rId11"/>
-      <w:footerReference w:type="default" r:id="rId12"/>
+      <w:headerReference w:type="default" r:id="rId10"/>
+      <w:footerReference w:type="default" r:id="rId11"/>
       <w:pgSz w:w="11906" w:h="16838"/>
       <w:pgMar w:top="1417" w:right="1134" w:bottom="1134" w:left="1134" w:header="708" w:footer="708" w:gutter="0"/>
       <w:pgNumType w:start="1"/>
@@ -5062,7 +4877,7 @@
 </file>
 
 <file path=word/endnotes.xml><?xml version="1.0" encoding="utf-8"?>
-<w:endnotes xmlns:wpc="http://schemas.microsoft.com/office/word/2010/wordprocessingCanvas" xmlns:mc="http://schemas.openxmlformats.org/markup-compatibility/2006" xmlns:o="urn:schemas-microsoft-com:office:office" xmlns:r="http://schemas.openxmlformats.org/officeDocument/2006/relationships" xmlns:m="http://schemas.openxmlformats.org/officeDocument/2006/math" xmlns:v="urn:schemas-microsoft-com:vml" xmlns:wp14="http://schemas.microsoft.com/office/word/2010/wordprocessingDrawing" xmlns:wp="http://schemas.openxmlformats.org/drawingml/2006/wordprocessingDrawing" xmlns:w10="urn:schemas-microsoft-com:office:word" xmlns:w="http://schemas.openxmlformats.org/wordprocessingml/2006/main" xmlns:w14="http://schemas.microsoft.com/office/word/2010/wordml" xmlns:wpg="http://schemas.microsoft.com/office/word/2010/wordprocessingGroup" xmlns:wpi="http://schemas.microsoft.com/office/word/2010/wordprocessingInk" xmlns:wne="http://schemas.microsoft.com/office/word/2006/wordml" xmlns:wps="http://schemas.microsoft.com/office/word/2010/wordprocessingShape" mc:Ignorable="w14 wp14">
+<w:endnotes xmlns:ve="http://schemas.openxmlformats.org/markup-compatibility/2006" xmlns:o="urn:schemas-microsoft-com:office:office" xmlns:r="http://schemas.openxmlformats.org/officeDocument/2006/relationships" xmlns:m="http://schemas.openxmlformats.org/officeDocument/2006/math" xmlns:v="urn:schemas-microsoft-com:vml" xmlns:wp="http://schemas.openxmlformats.org/drawingml/2006/wordprocessingDrawing" xmlns:w10="urn:schemas-microsoft-com:office:word" xmlns:w="http://schemas.openxmlformats.org/wordprocessingml/2006/main" xmlns:wne="http://schemas.microsoft.com/office/word/2006/wordml">
   <w:endnote w:type="separator" w:id="-1">
     <w:p>
       <w:pPr>
@@ -5087,7 +4902,7 @@
 </file>
 
 <file path=word/footer1.xml><?xml version="1.0" encoding="utf-8"?>
-<w:ftr xmlns:wpc="http://schemas.microsoft.com/office/word/2010/wordprocessingCanvas" xmlns:mc="http://schemas.openxmlformats.org/markup-compatibility/2006" xmlns:o="urn:schemas-microsoft-com:office:office" xmlns:r="http://schemas.openxmlformats.org/officeDocument/2006/relationships" xmlns:m="http://schemas.openxmlformats.org/officeDocument/2006/math" xmlns:v="urn:schemas-microsoft-com:vml" xmlns:wp14="http://schemas.microsoft.com/office/word/2010/wordprocessingDrawing" xmlns:wp="http://schemas.openxmlformats.org/drawingml/2006/wordprocessingDrawing" xmlns:w10="urn:schemas-microsoft-com:office:word" xmlns:w="http://schemas.openxmlformats.org/wordprocessingml/2006/main" xmlns:w14="http://schemas.microsoft.com/office/word/2010/wordml" xmlns:wpg="http://schemas.microsoft.com/office/word/2010/wordprocessingGroup" xmlns:wpi="http://schemas.microsoft.com/office/word/2010/wordprocessingInk" xmlns:wne="http://schemas.microsoft.com/office/word/2006/wordml" xmlns:wps="http://schemas.microsoft.com/office/word/2010/wordprocessingShape" mc:Ignorable="w14 wp14">
+<w:ftr xmlns:ve="http://schemas.openxmlformats.org/markup-compatibility/2006" xmlns:o="urn:schemas-microsoft-com:office:office" xmlns:r="http://schemas.openxmlformats.org/officeDocument/2006/relationships" xmlns:m="http://schemas.openxmlformats.org/officeDocument/2006/math" xmlns:v="urn:schemas-microsoft-com:vml" xmlns:wp="http://schemas.openxmlformats.org/drawingml/2006/wordprocessingDrawing" xmlns:w10="urn:schemas-microsoft-com:office:word" xmlns:w="http://schemas.openxmlformats.org/wordprocessingml/2006/main" xmlns:wne="http://schemas.microsoft.com/office/word/2006/wordml">
   <w:p>
     <w:pPr>
       <w:pStyle w:val="LO-normal"/>
@@ -5130,7 +4945,7 @@
         <w:noProof/>
         <w:color w:val="000000"/>
       </w:rPr>
-      <w:t>8</w:t>
+      <w:t>9</w:t>
     </w:r>
     <w:r>
       <w:rPr>
@@ -5163,7 +4978,7 @@
 </file>
 
 <file path=word/footnotes.xml><?xml version="1.0" encoding="utf-8"?>
-<w:footnotes xmlns:wpc="http://schemas.microsoft.com/office/word/2010/wordprocessingCanvas" xmlns:mc="http://schemas.openxmlformats.org/markup-compatibility/2006" xmlns:o="urn:schemas-microsoft-com:office:office" xmlns:r="http://schemas.openxmlformats.org/officeDocument/2006/relationships" xmlns:m="http://schemas.openxmlformats.org/officeDocument/2006/math" xmlns:v="urn:schemas-microsoft-com:vml" xmlns:wp14="http://schemas.microsoft.com/office/word/2010/wordprocessingDrawing" xmlns:wp="http://schemas.openxmlformats.org/drawingml/2006/wordprocessingDrawing" xmlns:w10="urn:schemas-microsoft-com:office:word" xmlns:w="http://schemas.openxmlformats.org/wordprocessingml/2006/main" xmlns:w14="http://schemas.microsoft.com/office/word/2010/wordml" xmlns:wpg="http://schemas.microsoft.com/office/word/2010/wordprocessingGroup" xmlns:wpi="http://schemas.microsoft.com/office/word/2010/wordprocessingInk" xmlns:wne="http://schemas.microsoft.com/office/word/2006/wordml" xmlns:wps="http://schemas.microsoft.com/office/word/2010/wordprocessingShape" mc:Ignorable="w14 wp14">
+<w:footnotes xmlns:ve="http://schemas.openxmlformats.org/markup-compatibility/2006" xmlns:o="urn:schemas-microsoft-com:office:office" xmlns:r="http://schemas.openxmlformats.org/officeDocument/2006/relationships" xmlns:m="http://schemas.openxmlformats.org/officeDocument/2006/math" xmlns:v="urn:schemas-microsoft-com:vml" xmlns:wp="http://schemas.openxmlformats.org/drawingml/2006/wordprocessingDrawing" xmlns:w10="urn:schemas-microsoft-com:office:word" xmlns:w="http://schemas.openxmlformats.org/wordprocessingml/2006/main" xmlns:wne="http://schemas.microsoft.com/office/word/2006/wordml">
   <w:footnote w:type="separator" w:id="-1">
     <w:p>
       <w:pPr>
@@ -5188,7 +5003,7 @@
 </file>
 
 <file path=word/header1.xml><?xml version="1.0" encoding="utf-8"?>
-<w:hdr xmlns:wpc="http://schemas.microsoft.com/office/word/2010/wordprocessingCanvas" xmlns:mc="http://schemas.openxmlformats.org/markup-compatibility/2006" xmlns:o="urn:schemas-microsoft-com:office:office" xmlns:r="http://schemas.openxmlformats.org/officeDocument/2006/relationships" xmlns:m="http://schemas.openxmlformats.org/officeDocument/2006/math" xmlns:v="urn:schemas-microsoft-com:vml" xmlns:wp14="http://schemas.microsoft.com/office/word/2010/wordprocessingDrawing" xmlns:wp="http://schemas.openxmlformats.org/drawingml/2006/wordprocessingDrawing" xmlns:w10="urn:schemas-microsoft-com:office:word" xmlns:w="http://schemas.openxmlformats.org/wordprocessingml/2006/main" xmlns:w14="http://schemas.microsoft.com/office/word/2010/wordml" xmlns:wpg="http://schemas.microsoft.com/office/word/2010/wordprocessingGroup" xmlns:wpi="http://schemas.microsoft.com/office/word/2010/wordprocessingInk" xmlns:wne="http://schemas.microsoft.com/office/word/2006/wordml" xmlns:wps="http://schemas.microsoft.com/office/word/2010/wordprocessingShape" mc:Ignorable="w14 wp14">
+<w:hdr xmlns:ve="http://schemas.openxmlformats.org/markup-compatibility/2006" xmlns:o="urn:schemas-microsoft-com:office:office" xmlns:r="http://schemas.openxmlformats.org/officeDocument/2006/relationships" xmlns:m="http://schemas.openxmlformats.org/officeDocument/2006/math" xmlns:v="urn:schemas-microsoft-com:vml" xmlns:wp="http://schemas.openxmlformats.org/drawingml/2006/wordprocessingDrawing" xmlns:w10="urn:schemas-microsoft-com:office:word" xmlns:w="http://schemas.openxmlformats.org/wordprocessingml/2006/main" xmlns:wne="http://schemas.microsoft.com/office/word/2006/wordml">
   <w:p>
     <w:pPr>
       <w:pStyle w:val="LO-normal"/>
@@ -5225,7 +5040,7 @@
 </file>
 
 <file path=word/numbering.xml><?xml version="1.0" encoding="utf-8"?>
-<w:numbering xmlns:wpc="http://schemas.microsoft.com/office/word/2010/wordprocessingCanvas" xmlns:mc="http://schemas.openxmlformats.org/markup-compatibility/2006" xmlns:o="urn:schemas-microsoft-com:office:office" xmlns:r="http://schemas.openxmlformats.org/officeDocument/2006/relationships" xmlns:m="http://schemas.openxmlformats.org/officeDocument/2006/math" xmlns:v="urn:schemas-microsoft-com:vml" xmlns:wp14="http://schemas.microsoft.com/office/word/2010/wordprocessingDrawing" xmlns:wp="http://schemas.openxmlformats.org/drawingml/2006/wordprocessingDrawing" xmlns:w10="urn:schemas-microsoft-com:office:word" xmlns:w="http://schemas.openxmlformats.org/wordprocessingml/2006/main" xmlns:w14="http://schemas.microsoft.com/office/word/2010/wordml" xmlns:wpg="http://schemas.microsoft.com/office/word/2010/wordprocessingGroup" xmlns:wpi="http://schemas.microsoft.com/office/word/2010/wordprocessingInk" xmlns:wne="http://schemas.microsoft.com/office/word/2006/wordml" xmlns:wps="http://schemas.microsoft.com/office/word/2010/wordprocessingShape" mc:Ignorable="w14 wp14">
+<w:numbering xmlns:ve="http://schemas.openxmlformats.org/markup-compatibility/2006" xmlns:o="urn:schemas-microsoft-com:office:office" xmlns:r="http://schemas.openxmlformats.org/officeDocument/2006/relationships" xmlns:m="http://schemas.openxmlformats.org/officeDocument/2006/math" xmlns:v="urn:schemas-microsoft-com:vml" xmlns:wp="http://schemas.openxmlformats.org/drawingml/2006/wordprocessingDrawing" xmlns:w10="urn:schemas-microsoft-com:office:word" xmlns:w="http://schemas.openxmlformats.org/wordprocessingml/2006/main" xmlns:wne="http://schemas.microsoft.com/office/word/2006/wordml">
   <w:abstractNum w:abstractNumId="0">
     <w:nsid w:val="2D972A27"/>
     <w:multiLevelType w:val="multilevel"/>
@@ -6119,7 +5934,7 @@
 </file>
 
 <file path=word/styles.xml><?xml version="1.0" encoding="utf-8"?>
-<w:styles xmlns:mc="http://schemas.openxmlformats.org/markup-compatibility/2006" xmlns:r="http://schemas.openxmlformats.org/officeDocument/2006/relationships" xmlns:w="http://schemas.openxmlformats.org/wordprocessingml/2006/main" xmlns:w14="http://schemas.microsoft.com/office/word/2010/wordml" mc:Ignorable="w14">
+<w:styles xmlns:r="http://schemas.openxmlformats.org/officeDocument/2006/relationships" xmlns:w="http://schemas.openxmlformats.org/wordprocessingml/2006/main">
   <w:docDefaults>
     <w:rPrDefault>
       <w:rPr>
@@ -6536,6 +6351,7 @@
     <w:uiPriority w:val="99"/>
     <w:semiHidden/>
     <w:unhideWhenUsed/>
+    <w:qFormat/>
     <w:tblPr>
       <w:tblInd w:w="0" w:type="dxa"/>
       <w:tblCellMar>
@@ -6554,6 +6370,7 @@
   </w:style>
   <w:style w:type="table" w:customStyle="1" w:styleId="TableNormal">
     <w:name w:val="Table Normal"/>
+    <w:rsid w:val="00560EBB"/>
     <w:tblPr>
       <w:tblCellMar>
         <w:top w:w="0" w:type="dxa"/>
@@ -6566,8 +6383,9 @@
   <w:style w:type="paragraph" w:styleId="Titolo">
     <w:name w:val="Title"/>
     <w:basedOn w:val="LO-normal"/>
-    <w:next w:val="Corpotesto"/>
+    <w:next w:val="Corpodeltesto"/>
     <w:qFormat/>
+    <w:rsid w:val="00560EBB"/>
     <w:pPr>
       <w:keepNext/>
       <w:keepLines/>
@@ -6796,17 +6614,20 @@
   <w:style w:type="character" w:customStyle="1" w:styleId="Saltoaindice">
     <w:name w:val="Salto a indice"/>
     <w:qFormat/>
-  </w:style>
-  <w:style w:type="paragraph" w:styleId="Corpotesto">
+    <w:rsid w:val="00560EBB"/>
+  </w:style>
+  <w:style w:type="paragraph" w:styleId="Corpodeltesto">
     <w:name w:val="Body Text"/>
     <w:basedOn w:val="Normale"/>
+    <w:rsid w:val="00560EBB"/>
     <w:pPr>
       <w:spacing w:after="140"/>
     </w:pPr>
   </w:style>
   <w:style w:type="paragraph" w:styleId="Elenco">
     <w:name w:val="List"/>
-    <w:basedOn w:val="Corpotesto"/>
+    <w:basedOn w:val="Corpodeltesto"/>
+    <w:rsid w:val="00560EBB"/>
     <w:rPr>
       <w:rFonts w:cs="Lucida Sans"/>
     </w:rPr>
@@ -6834,6 +6655,7 @@
     <w:name w:val="Indice"/>
     <w:basedOn w:val="Normale"/>
     <w:qFormat/>
+    <w:rsid w:val="00560EBB"/>
     <w:pPr>
       <w:suppressLineNumbers/>
     </w:pPr>
@@ -6844,6 +6666,7 @@
   <w:style w:type="paragraph" w:customStyle="1" w:styleId="LO-normal">
     <w:name w:val="LO-normal"/>
     <w:qFormat/>
+    <w:rsid w:val="00560EBB"/>
     <w:rPr>
       <w:lang w:eastAsia="zh-CN" w:bidi="hi-IN"/>
     </w:rPr>
@@ -6852,6 +6675,7 @@
     <w:name w:val="Intestazione e piè di pagina"/>
     <w:basedOn w:val="Normale"/>
     <w:qFormat/>
+    <w:rsid w:val="00560EBB"/>
   </w:style>
   <w:style w:type="paragraph" w:styleId="Intestazione">
     <w:name w:val="header"/>
@@ -6898,6 +6722,7 @@
   <w:style w:type="paragraph" w:styleId="Titoloindice">
     <w:name w:val="index heading"/>
     <w:basedOn w:val="Titolo"/>
+    <w:rsid w:val="00560EBB"/>
   </w:style>
   <w:style w:type="paragraph" w:styleId="Titolosommario">
     <w:name w:val="TOC Heading"/>
@@ -6978,6 +6803,7 @@
     <w:name w:val="Subtitle"/>
     <w:basedOn w:val="Normale"/>
     <w:next w:val="Normale"/>
+    <w:rsid w:val="00560EBB"/>
     <w:pPr>
       <w:keepNext/>
       <w:keepLines/>
@@ -6993,6 +6819,7 @@
   </w:style>
   <w:style w:type="table" w:customStyle="1" w:styleId="TableNormal0">
     <w:name w:val="Table Normal"/>
+    <w:rsid w:val="00560EBB"/>
     <w:tblPr>
       <w:tblCellMar>
         <w:top w:w="0" w:type="dxa"/>
@@ -7030,6 +6857,7 @@
   </w:style>
   <w:style w:type="table" w:customStyle="1" w:styleId="a">
     <w:basedOn w:val="TableNormal0"/>
+    <w:rsid w:val="00560EBB"/>
     <w:tblPr>
       <w:tblStyleRowBandSize w:val="1"/>
       <w:tblStyleColBandSize w:val="1"/>
@@ -7043,6 +6871,7 @@
   </w:style>
   <w:style w:type="table" w:customStyle="1" w:styleId="a0">
     <w:basedOn w:val="TableNormal0"/>
+    <w:rsid w:val="00560EBB"/>
     <w:tblPr>
       <w:tblStyleRowBandSize w:val="1"/>
       <w:tblStyleColBandSize w:val="1"/>
@@ -7056,6 +6885,7 @@
   </w:style>
   <w:style w:type="table" w:customStyle="1" w:styleId="a1">
     <w:basedOn w:val="TableNormal0"/>
+    <w:rsid w:val="00560EBB"/>
     <w:tblPr>
       <w:tblStyleRowBandSize w:val="1"/>
       <w:tblStyleColBandSize w:val="1"/>
@@ -7069,6 +6899,7 @@
   </w:style>
   <w:style w:type="table" w:customStyle="1" w:styleId="a2">
     <w:basedOn w:val="TableNormal0"/>
+    <w:rsid w:val="00560EBB"/>
     <w:tblPr>
       <w:tblStyleRowBandSize w:val="1"/>
       <w:tblStyleColBandSize w:val="1"/>
@@ -7082,6 +6913,7 @@
   </w:style>
   <w:style w:type="table" w:customStyle="1" w:styleId="a3">
     <w:basedOn w:val="TableNormal0"/>
+    <w:rsid w:val="00560EBB"/>
     <w:tblPr>
       <w:tblStyleRowBandSize w:val="1"/>
       <w:tblStyleColBandSize w:val="1"/>
@@ -7095,6 +6927,7 @@
   </w:style>
   <w:style w:type="table" w:customStyle="1" w:styleId="a4">
     <w:basedOn w:val="TableNormal0"/>
+    <w:rsid w:val="00560EBB"/>
     <w:tblPr>
       <w:tblStyleRowBandSize w:val="1"/>
       <w:tblStyleColBandSize w:val="1"/>
@@ -8459,7 +8292,7 @@
 </file>
 
 <file path=customXml/itemProps2.xml><?xml version="1.0" encoding="utf-8"?>
-<ds:datastoreItem xmlns:ds="http://schemas.openxmlformats.org/officeDocument/2006/customXml" ds:itemID="{09EEF7CB-EC50-4BA7-A453-2B5C7C1A705D}">
+<ds:datastoreItem xmlns:ds="http://schemas.openxmlformats.org/officeDocument/2006/customXml" ds:itemID="{50E83F2B-7C0C-426E-A34E-29BF3C8BF9C1}">
   <ds:schemaRefs>
     <ds:schemaRef ds:uri="http://schemas.openxmlformats.org/officeDocument/2006/bibliography"/>
   </ds:schemaRefs>

</xml_diff>